<commit_message>
add multithreading for backward BFS
</commit_message>
<xml_diff>
--- a/doc/design.docx
+++ b/doc/design.docx
@@ -373,7 +373,13 @@
         </w:numPr>
       </w:pPr>
       <w:r>
-        <w:t>Add S to the vector of parents of child in backward graph</w:t>
+        <w:t xml:space="preserve">Add S to </w:t>
+      </w:r>
+      <w:r>
+        <w:t>child’s</w:t>
+      </w:r>
+      <w:r>
+        <w:t xml:space="preserve"> vector of parents in backward graph</w:t>
       </w:r>
     </w:p>
     <w:p>

</xml_diff>